<commit_message>
fix(docx): fix validation error on inline w:i/w:iCs order
From `make validate-docx-golden-tests2`:
```
  {
        "FilePath": "test/docx/golden/definition_list.docx",
        "ValidationErrors": "[{\"Description\":\"The element has unexpected child element 'http://schemas.openxmlformats.org/wordprocessingml/2006/main:i'.\",\"Path\":{\"NamespacesDefinitions\":[\"xmlns:w=\\\"http://schemas.openxmlformats.org/wordprocessingml/2006/main\\\"\"],\"Namespaces\":{},\"XPath\":\"/w:document[1]/w:body[1]/w:p[3]/w:r[3]/w:rPr[1]\",\"PartUri\":\"/word/document.xml\"},\"Id\":\"Sch_UnexpectedElementContentExpectingComplex\",\"ErrorType\":\"Schema\"}]"
    },
```

Signed-off-by: Edwin Török <edwin@etorok.net>
</commit_message>
<xml_diff>
--- a/test/docx/golden/custom_style_preserve.docx
+++ b/test/docx/golden/custom_style_preserve.docx
@@ -169,23 +169,23 @@
       </w:r>
       <w:r>
         <w:rPr>
+          <w:b/>
           <w:bCs/>
-          <w:b/>
         </w:rPr>
         <w:t xml:space="preserve">bold text with an elision:</w:t>
       </w:r>
       <w:r>
         <w:rPr>
+          <w:b/>
           <w:bCs/>
-          <w:b/>
         </w:rPr>
         <w:t xml:space="preserve"> </w:t>
       </w:r>
       <w:r>
         <w:rPr>
           <w:rStyle w:val="Elision"/>
+          <w:b/>
           <w:bCs/>
-          <w:b/>
         </w:rPr>
         <w:t xml:space="preserve">...</w:t>
       </w:r>

</xml_diff>